<commit_message>
Update Logbook_RK C_Kelompok 8.docx
</commit_message>
<xml_diff>
--- a/Logbook_RK C_Kelompok 8.docx
+++ b/Logbook_RK C_Kelompok 8.docx
@@ -1450,7 +1450,7 @@
                 <w:rFonts w:hint="default" w:ascii="Times New Roman" w:hAnsi="Times New Roman" w:eastAsia="Times New Roman" w:cs="Times New Roman"/>
                 <w:lang w:val="en-US"/>
               </w:rPr>
-              <w:t>List Pertanyaan.docx</w:t>
+              <w:t>List Pertanyaan.pdf</w:t>
             </w:r>
           </w:p>
           <w:p>
@@ -1763,7 +1763,7 @@
                 <w:u w:val="none"/>
                 <w:lang w:val="en-US"/>
               </w:rPr>
-              <w:t>Spreadsheet hasil kuesioner.xlsx</w:t>
+              <w:t>SI PENGGALANGAN DANA (Responses).xlsx</w:t>
             </w:r>
           </w:p>
           <w:p>
@@ -4963,7 +4963,6 @@
               <w:ind w:left="720" w:hanging="360"/>
               <w:rPr>
                 <w:rFonts w:ascii="Times New Roman" w:hAnsi="Times New Roman" w:eastAsia="Times New Roman" w:cs="Times New Roman"/>
-                <w:u w:val="none"/>
               </w:rPr>
             </w:pPr>
             <w:r>
@@ -4972,7 +4971,7 @@
                 <w:u w:val="none"/>
                 <w:lang w:val="en-US"/>
               </w:rPr>
-              <w:t>Spreadsheet hasil kuesioner.xlsx</w:t>
+              <w:t>SI PENGGALANGAN DANA (Responses).xlsx</w:t>
             </w:r>
           </w:p>
           <w:p>
@@ -4987,6 +4986,8 @@
                 <w:rFonts w:ascii="Times New Roman" w:hAnsi="Times New Roman" w:eastAsia="Times New Roman" w:cs="Times New Roman"/>
               </w:rPr>
             </w:pPr>
+            <w:bookmarkStart w:id="3" w:name="_GoBack"/>
+            <w:bookmarkEnd w:id="3"/>
             <w:r>
               <w:rPr>
                 <w:rFonts w:hint="default" w:ascii="Times New Roman" w:hAnsi="Times New Roman" w:eastAsia="Times New Roman" w:cs="Times New Roman"/>
@@ -5365,8 +5366,6 @@
         </w:rPr>
         <w:t>4</w:t>
       </w:r>
-      <w:bookmarkStart w:id="3" w:name="_GoBack"/>
-      <w:bookmarkEnd w:id="3"/>
     </w:p>
     <w:p>
       <w:pPr>
@@ -6083,6 +6082,7 @@
     <w:p>
       <w:pPr>
         <w:numPr>
+          <w:ilvl w:val="0"/>
           <w:numId w:val="0"/>
         </w:numPr>
         <w:spacing w:after="0" w:afterAutospacing="0" w:line="360" w:lineRule="auto"/>
@@ -7766,11 +7766,11 @@
   <w:latentStyles w:count="260" w:defQFormat="0" w:defUnhideWhenUsed="1" w:defSemiHidden="1" w:defUIPriority="99" w:defLockedState="0">
     <w:lsdException w:qFormat="1" w:unhideWhenUsed="0" w:uiPriority="0" w:semiHidden="0" w:name="Normal"/>
     <w:lsdException w:qFormat="1" w:unhideWhenUsed="0" w:uiPriority="9" w:semiHidden="0" w:name="heading 1"/>
-    <w:lsdException w:unhideWhenUsed="0" w:uiPriority="0" w:semiHidden="0" w:name="heading 2"/>
-    <w:lsdException w:unhideWhenUsed="0" w:uiPriority="0" w:semiHidden="0" w:name="heading 3"/>
-    <w:lsdException w:unhideWhenUsed="0" w:uiPriority="0" w:semiHidden="0" w:name="heading 4"/>
-    <w:lsdException w:unhideWhenUsed="0" w:uiPriority="0" w:semiHidden="0" w:name="heading 5"/>
-    <w:lsdException w:unhideWhenUsed="0" w:uiPriority="0" w:semiHidden="0" w:name="heading 6"/>
+    <w:lsdException w:qFormat="1" w:unhideWhenUsed="0" w:uiPriority="0" w:semiHidden="0" w:name="heading 2"/>
+    <w:lsdException w:qFormat="1" w:unhideWhenUsed="0" w:uiPriority="0" w:semiHidden="0" w:name="heading 3"/>
+    <w:lsdException w:qFormat="1" w:unhideWhenUsed="0" w:uiPriority="0" w:semiHidden="0" w:name="heading 4"/>
+    <w:lsdException w:qFormat="1" w:unhideWhenUsed="0" w:uiPriority="0" w:semiHidden="0" w:name="heading 5"/>
+    <w:lsdException w:qFormat="1" w:unhideWhenUsed="0" w:uiPriority="0" w:semiHidden="0" w:name="heading 6"/>
     <w:lsdException w:qFormat="1" w:uiPriority="0" w:name="heading 7"/>
     <w:lsdException w:qFormat="1" w:uiPriority="0" w:name="heading 8"/>
     <w:lsdException w:qFormat="1" w:uiPriority="0" w:name="heading 9"/>
@@ -7826,10 +7826,10 @@
     <w:lsdException w:unhideWhenUsed="0" w:uiPriority="0" w:semiHidden="0" w:name="List Number 3"/>
     <w:lsdException w:unhideWhenUsed="0" w:uiPriority="0" w:semiHidden="0" w:name="List Number 4"/>
     <w:lsdException w:unhideWhenUsed="0" w:uiPriority="0" w:semiHidden="0" w:name="List Number 5"/>
-    <w:lsdException w:unhideWhenUsed="0" w:uiPriority="0" w:semiHidden="0" w:name="Title"/>
+    <w:lsdException w:qFormat="1" w:unhideWhenUsed="0" w:uiPriority="0" w:semiHidden="0" w:name="Title"/>
     <w:lsdException w:unhideWhenUsed="0" w:uiPriority="0" w:semiHidden="0" w:name="Closing"/>
     <w:lsdException w:unhideWhenUsed="0" w:uiPriority="0" w:semiHidden="0" w:name="Signature"/>
-    <w:lsdException w:uiPriority="1" w:name="Default Paragraph Font"/>
+    <w:lsdException w:qFormat="1" w:uiPriority="1" w:name="Default Paragraph Font"/>
     <w:lsdException w:unhideWhenUsed="0" w:uiPriority="0" w:semiHidden="0" w:name="Body Text"/>
     <w:lsdException w:unhideWhenUsed="0" w:uiPriority="0" w:semiHidden="0" w:name="Body Text Indent"/>
     <w:lsdException w:unhideWhenUsed="0" w:uiPriority="0" w:semiHidden="0" w:name="List Continue"/>
@@ -8053,6 +8053,7 @@
     <w:name w:val="heading 2"/>
     <w:basedOn w:val="1"/>
     <w:next w:val="1"/>
+    <w:qFormat/>
     <w:uiPriority w:val="0"/>
     <w:pPr>
       <w:keepNext/>
@@ -8069,6 +8070,7 @@
     <w:name w:val="heading 3"/>
     <w:basedOn w:val="1"/>
     <w:next w:val="1"/>
+    <w:qFormat/>
     <w:uiPriority w:val="0"/>
     <w:pPr>
       <w:keepNext/>
@@ -8085,6 +8087,7 @@
     <w:name w:val="heading 4"/>
     <w:basedOn w:val="1"/>
     <w:next w:val="1"/>
+    <w:qFormat/>
     <w:uiPriority w:val="0"/>
     <w:pPr>
       <w:keepNext/>
@@ -8101,6 +8104,7 @@
     <w:name w:val="heading 5"/>
     <w:basedOn w:val="1"/>
     <w:next w:val="1"/>
+    <w:qFormat/>
     <w:uiPriority w:val="0"/>
     <w:pPr>
       <w:keepNext/>
@@ -8117,6 +8121,7 @@
     <w:name w:val="heading 6"/>
     <w:basedOn w:val="1"/>
     <w:next w:val="1"/>
+    <w:qFormat/>
     <w:uiPriority w:val="0"/>
     <w:pPr>
       <w:keepNext/>
@@ -8133,6 +8138,7 @@
     <w:name w:val="Default Paragraph Font"/>
     <w:semiHidden/>
     <w:unhideWhenUsed/>
+    <w:qFormat/>
     <w:uiPriority w:val="1"/>
   </w:style>
   <w:style w:type="table" w:default="1" w:styleId="11">
@@ -8172,6 +8178,7 @@
     <w:name w:val="Title"/>
     <w:basedOn w:val="1"/>
     <w:next w:val="1"/>
+    <w:qFormat/>
     <w:uiPriority w:val="0"/>
     <w:pPr>
       <w:keepNext/>
@@ -8204,12 +8211,14 @@
   </w:style>
   <w:style w:type="table" w:customStyle="1" w:styleId="13">
     <w:name w:val="Table Normal1"/>
+    <w:qFormat/>
     <w:uiPriority w:val="0"/>
   </w:style>
   <w:style w:type="character" w:customStyle="1" w:styleId="14">
     <w:name w:val="Heading 1 Char"/>
     <w:basedOn w:val="10"/>
     <w:link w:val="2"/>
+    <w:qFormat/>
     <w:uiPriority w:val="9"/>
     <w:rPr>
       <w:rFonts w:ascii="Times New Roman" w:hAnsi="Times New Roman" w:eastAsiaTheme="majorEastAsia" w:cstheme="majorBidi"/>
@@ -8231,6 +8240,7 @@
   <w:style w:type="table" w:customStyle="1" w:styleId="16">
     <w:name w:val="_Style 17"/>
     <w:basedOn w:val="13"/>
+    <w:qFormat/>
     <w:uiPriority w:val="0"/>
     <w:pPr>
       <w:spacing w:after="0" w:line="240" w:lineRule="auto"/>
@@ -8263,6 +8273,7 @@
   <w:style w:type="table" w:customStyle="1" w:styleId="18">
     <w:name w:val="_Style 19"/>
     <w:basedOn w:val="13"/>
+    <w:qFormat/>
     <w:uiPriority w:val="0"/>
     <w:pPr>
       <w:spacing w:after="0" w:line="240" w:lineRule="auto"/>
@@ -8279,6 +8290,7 @@
   <w:style w:type="table" w:customStyle="1" w:styleId="19">
     <w:name w:val="_Style 20"/>
     <w:basedOn w:val="13"/>
+    <w:qFormat/>
     <w:uiPriority w:val="0"/>
     <w:pPr>
       <w:spacing w:after="0" w:line="240" w:lineRule="auto"/>

</xml_diff>